<commit_message>
More work on resolution changes. Implemented a crude save./load feature, works pretty well tbqh. Also added a step in the menu action phase, in certain states it calls a function rather than changes menu, essential for options menus and future level selects. Next step - remove the multiple surfaces used for drawing, go back to the old single surface + black fader surface.
</commit_message>
<xml_diff>
--- a/Docs/Menu.docx
+++ b/Docs/Menu.docx
@@ -1,6 +1,6 @@
 
 <file path=word/document.xml><?xml version="1.0" encoding="utf-8"?>
-<w:document xmlns:wpc="http://schemas.microsoft.com/office/word/2010/wordprocessingCanvas" xmlns:cx="http://schemas.microsoft.com/office/drawing/2014/chartex" xmlns:cx1="http://schemas.microsoft.com/office/drawing/2015/9/8/chartex" xmlns:cx2="http://schemas.microsoft.com/office/drawing/2015/10/21/chartex" xmlns:cx3="http://schemas.microsoft.com/office/drawing/2016/5/9/chartex" xmlns:cx4="http://schemas.microsoft.com/office/drawing/2016/5/10/chartex" xmlns:cx5="http://schemas.microsoft.com/office/drawing/2016/5/11/chartex" xmlns:mc="http://schemas.openxmlformats.org/markup-compatibility/2006" xmlns:o="urn:schemas-microsoft-com:office:office" xmlns:r="http://schemas.openxmlformats.org/officeDocument/2006/relationships" xmlns:m="http://schemas.openxmlformats.org/officeDocument/2006/math" xmlns:v="urn:schemas-microsoft-com:vml" xmlns:wp14="http://schemas.microsoft.com/office/word/2010/wordprocessingDrawing" xmlns:wp="http://schemas.openxmlformats.org/drawingml/2006/wordprocessingDrawing" xmlns:w10="urn:schemas-microsoft-com:office:word" xmlns:w="http://schemas.openxmlformats.org/wordprocessingml/2006/main" xmlns:w14="http://schemas.microsoft.com/office/word/2010/wordml" xmlns:w15="http://schemas.microsoft.com/office/word/2012/wordml" xmlns:w16se="http://schemas.microsoft.com/office/word/2015/wordml/symex" xmlns:wpg="http://schemas.microsoft.com/office/word/2010/wordprocessingGroup" xmlns:wpi="http://schemas.microsoft.com/office/word/2010/wordprocessingInk" xmlns:wne="http://schemas.microsoft.com/office/word/2006/wordml" xmlns:wps="http://schemas.microsoft.com/office/word/2010/wordprocessingShape" mc:Ignorable="w14 w15 w16se wp14">
+<w:document xmlns:wpc="http://schemas.microsoft.com/office/word/2010/wordprocessingCanvas" xmlns:cx="http://schemas.microsoft.com/office/drawing/2014/chartex" xmlns:cx1="http://schemas.microsoft.com/office/drawing/2015/9/8/chartex" xmlns:cx2="http://schemas.microsoft.com/office/drawing/2015/10/21/chartex" xmlns:cx3="http://schemas.microsoft.com/office/drawing/2016/5/9/chartex" xmlns:cx4="http://schemas.microsoft.com/office/drawing/2016/5/10/chartex" xmlns:cx5="http://schemas.microsoft.com/office/drawing/2016/5/11/chartex" xmlns:cx6="http://schemas.microsoft.com/office/drawing/2016/5/12/chartex" xmlns:cx7="http://schemas.microsoft.com/office/drawing/2016/5/13/chartex" xmlns:cx8="http://schemas.microsoft.com/office/drawing/2016/5/14/chartex" xmlns:mc="http://schemas.openxmlformats.org/markup-compatibility/2006" xmlns:aink="http://schemas.microsoft.com/office/drawing/2016/ink" xmlns:am3d="http://schemas.microsoft.com/office/drawing/2017/model3d" xmlns:o="urn:schemas-microsoft-com:office:office" xmlns:r="http://schemas.openxmlformats.org/officeDocument/2006/relationships" xmlns:m="http://schemas.openxmlformats.org/officeDocument/2006/math" xmlns:v="urn:schemas-microsoft-com:vml" xmlns:wp14="http://schemas.microsoft.com/office/word/2010/wordprocessingDrawing" xmlns:wp="http://schemas.openxmlformats.org/drawingml/2006/wordprocessingDrawing" xmlns:w10="urn:schemas-microsoft-com:office:word" xmlns:w="http://schemas.openxmlformats.org/wordprocessingml/2006/main" xmlns:w14="http://schemas.microsoft.com/office/word/2010/wordml" xmlns:w15="http://schemas.microsoft.com/office/word/2012/wordml" xmlns:w16se="http://schemas.microsoft.com/office/word/2015/wordml/symex" xmlns:wpg="http://schemas.microsoft.com/office/word/2010/wordprocessingGroup" xmlns:wpi="http://schemas.microsoft.com/office/word/2010/wordprocessingInk" xmlns:wne="http://schemas.microsoft.com/office/word/2006/wordml" xmlns:wps="http://schemas.microsoft.com/office/word/2010/wordprocessingShape" mc:Ignorable="w14 w15 w16se wp14">
   <w:body>
     <w:p>
       <w:pPr>
@@ -151,8 +151,21 @@
           </w:tcPr>
           <w:p>
             <w:r>
-              <w:t>Eventually, you can replace with splash screens? Splash screens suck actually, so nvm</w:t>
-            </w:r>
+              <w:t xml:space="preserve">Eventually, you can replace with splash screens? Splash screens suck </w:t>
+            </w:r>
+            <w:proofErr w:type="gramStart"/>
+            <w:r>
+              <w:t>actually, so</w:t>
+            </w:r>
+            <w:proofErr w:type="gramEnd"/>
+            <w:r>
+              <w:t xml:space="preserve"> </w:t>
+            </w:r>
+            <w:proofErr w:type="spellStart"/>
+            <w:r>
+              <w:t>nvm</w:t>
+            </w:r>
+            <w:proofErr w:type="spellEnd"/>
           </w:p>
         </w:tc>
       </w:tr>
@@ -266,12 +279,36 @@
     </w:p>
     <w:p>
       <w:r>
-        <w:t>In the menu, loop until flag is returned to enter into state 2, to initialise the game.</w:t>
-      </w:r>
-    </w:p>
-    <w:p>
-      <w:r>
-        <w:t>Once the game is initialised (groups are made, difficulty level set, level defined), enter the game loop. If any flag to change state is given, un_init the game and go to that state. Does there need to be an un_init state?</w:t>
+        <w:t xml:space="preserve">In the menu, loop until flag is returned to </w:t>
+      </w:r>
+      <w:proofErr w:type="gramStart"/>
+      <w:r>
+        <w:t>enter into state</w:t>
+      </w:r>
+      <w:proofErr w:type="gramEnd"/>
+      <w:r>
+        <w:t xml:space="preserve"> 2, to initialise the game.</w:t>
+      </w:r>
+    </w:p>
+    <w:p>
+      <w:r>
+        <w:t xml:space="preserve">Once the game is initialised (groups are made, difficulty level set, level defined), enter the game loop. If any flag to change state is given, </w:t>
+      </w:r>
+      <w:proofErr w:type="spellStart"/>
+      <w:r>
+        <w:t>un_init</w:t>
+      </w:r>
+      <w:proofErr w:type="spellEnd"/>
+      <w:r>
+        <w:t xml:space="preserve"> the game and go to that state. Does there need to be an </w:t>
+      </w:r>
+      <w:proofErr w:type="spellStart"/>
+      <w:r>
+        <w:t>un_init</w:t>
+      </w:r>
+      <w:proofErr w:type="spellEnd"/>
+      <w:r>
+        <w:t xml:space="preserve"> state?</w:t>
       </w:r>
     </w:p>
     <w:p>
@@ -282,7 +319,15 @@
         <w:t xml:space="preserve"> I don’t think</w:t>
       </w:r>
       <w:r>
-        <w:t xml:space="preserve"> you can. This idea is really just complicating things – stick to the main script </w:t>
+        <w:t xml:space="preserve"> you can. This idea is </w:t>
+      </w:r>
+      <w:proofErr w:type="gramStart"/>
+      <w:r>
+        <w:t>really just</w:t>
+      </w:r>
+      <w:proofErr w:type="gramEnd"/>
+      <w:r>
+        <w:t xml:space="preserve"> complicating things – stick to the main script </w:t>
       </w:r>
       <w:r>
         <w:t>state machine, but have the loops internal to each state.</w:t>
@@ -301,7 +346,15 @@
     </w:p>
     <w:p>
       <w:r>
-        <w:t>ATM There’s a big loop that holds ifs for the menu and the game. It goes to the menu – if the right buttons are pressed, it sets the startGame flag and exits the menu loop. Then it enters the game script, which has its own loop. Upon quitting that, it goes back to the main script, and loops back into the menu. From the menu, you can quit the game.</w:t>
+        <w:t xml:space="preserve">ATM There’s a big loop that holds ifs for the menu and the game. It goes to the menu – if the right buttons are pressed, it sets the </w:t>
+      </w:r>
+      <w:proofErr w:type="spellStart"/>
+      <w:r>
+        <w:t>startGame</w:t>
+      </w:r>
+      <w:proofErr w:type="spellEnd"/>
+      <w:r>
+        <w:t xml:space="preserve"> flag and exits the menu loop. Then it enters the game script, which has its own loop. Upon quitting that, it goes back to the main script, and loops back into the menu. From the menu, you can quit the game.</w:t>
       </w:r>
     </w:p>
     <w:p>
@@ -321,17 +374,65 @@
         <w:t xml:space="preserve"> </w:t>
       </w:r>
       <w:r>
-        <w:t>add options for the menu – stuff like game start, level selct, options, quit game. For each sub-menu, there will be multiple positions the cursor can be in. When you press the move keys, it changes the cursorState depending on what menu we’re in, and what direction it should move to. There will be a function to take the input and determine the new state. That could be a new cursor state or a new menu state.</w:t>
-      </w:r>
-    </w:p>
-    <w:p>
-      <w:r>
-        <w:t>When entering a new menu, the cursor state will always be set to 0, the first state/option of that menu. So, that much is easy, innit. The first thing will be to check if the direction is in/out – to move up a menu or down. If so, depending on the current menu, go to the new menu. That just means change menu state; in the computation part, it will remove all objects/texts from the drawGroups, and add the appropriate new ones. If a new direction is input, just change cursor state- the computation part will set the new position using lerping or something similar.</w:t>
-      </w:r>
-    </w:p>
-    <w:p>
-      <w:r>
-        <w:t>Instead of if elses for days, make a table that has menu state and cursor state, and returns a value depending on the input. I think it’s best there are separate functions for moving the cursor and the menu, we never do both at once.</w:t>
+        <w:t xml:space="preserve">add options for the menu – stuff like game start, level </w:t>
+      </w:r>
+      <w:proofErr w:type="spellStart"/>
+      <w:r>
+        <w:t>selct</w:t>
+      </w:r>
+      <w:proofErr w:type="spellEnd"/>
+      <w:r>
+        <w:t xml:space="preserve">, options, quit game. For each sub-menu, there will be multiple positions the cursor can be in. When you press the move keys, it changes the </w:t>
+      </w:r>
+      <w:proofErr w:type="spellStart"/>
+      <w:r>
+        <w:t>cursorState</w:t>
+      </w:r>
+      <w:proofErr w:type="spellEnd"/>
+      <w:r>
+        <w:t xml:space="preserve"> depending on what menu we’re in, and what direction it should move to. There will be a function to take the input and determine the new state. That could be a new cursor state or a new menu state.</w:t>
+      </w:r>
+    </w:p>
+    <w:p>
+      <w:r>
+        <w:t xml:space="preserve">When entering a new menu, the cursor state will always be set to 0, the first state/option of that menu. So, that much is easy, </w:t>
+      </w:r>
+      <w:proofErr w:type="spellStart"/>
+      <w:r>
+        <w:t>innit</w:t>
+      </w:r>
+      <w:proofErr w:type="spellEnd"/>
+      <w:r>
+        <w:t xml:space="preserve">. The first thing will be to check if the direction is in/out – to move up a menu or down. If so, depending on the current menu, go to the new menu. That just means change menu state; in the computation part, it will remove all objects/texts from the </w:t>
+      </w:r>
+      <w:proofErr w:type="spellStart"/>
+      <w:r>
+        <w:t>drawGroups</w:t>
+      </w:r>
+      <w:proofErr w:type="spellEnd"/>
+      <w:r>
+        <w:t xml:space="preserve">, and add the appropriate new ones. If a new direction is input, just change cursor state- the computation part will set the new position using </w:t>
+      </w:r>
+      <w:proofErr w:type="spellStart"/>
+      <w:r>
+        <w:t>lerping</w:t>
+      </w:r>
+      <w:proofErr w:type="spellEnd"/>
+      <w:r>
+        <w:t xml:space="preserve"> or something similar.</w:t>
+      </w:r>
+    </w:p>
+    <w:p>
+      <w:r>
+        <w:t xml:space="preserve">Instead of if </w:t>
+      </w:r>
+      <w:proofErr w:type="spellStart"/>
+      <w:r>
+        <w:t>elses</w:t>
+      </w:r>
+      <w:proofErr w:type="spellEnd"/>
+      <w:r>
+        <w:t xml:space="preserve"> for days, make a table that has menu state and cursor state, and returns a value depending on the input. I think it’s best there are separate functions for moving the cursor and the menu, we never do both at once.</w:t>
       </w:r>
     </w:p>
     <w:p>
@@ -347,15 +448,46 @@
     </w:p>
     <w:p>
       <w:r>
-        <w:t>Making the cursor move to its option – as all the menu options are in a list, we can just get the position of object whose index matches the cursorPos</w:t>
-      </w:r>
+        <w:t xml:space="preserve">Making the cursor move to its option – as all the menu options are in a list, we can just get the position of object whose index matches the </w:t>
+      </w:r>
+      <w:proofErr w:type="spellStart"/>
+      <w:r>
+        <w:t>cursorPos</w:t>
+      </w:r>
+      <w:proofErr w:type="spellEnd"/>
       <w:r>
         <w:t>.</w:t>
+      </w:r>
+    </w:p>
+    <w:p>
+      <w:r>
+        <w:br w:type="page"/>
+      </w:r>
+      <w:r>
+        <w:lastRenderedPageBreak/>
+        <w:t>27/10/17</w:t>
+      </w:r>
+    </w:p>
+    <w:p>
+      <w:r>
+        <w:t xml:space="preserve">The menu goes between menus just fine, but what about </w:t>
+      </w:r>
+      <w:proofErr w:type="gramStart"/>
+      <w:r>
+        <w:t>actually doing</w:t>
+      </w:r>
+      <w:proofErr w:type="gramEnd"/>
+      <w:r>
+        <w:t xml:space="preserve"> stuff, like changing options?</w:t>
+      </w:r>
+    </w:p>
+    <w:p>
+      <w:r>
+        <w:t>To activate, enter must be pressed, that’s the trigger. Then, it must check, from the states, what the action should be – specific function, or generic menu change. Treat it like a switch; check if the state is a special state, otherwise default to change menu.</w:t>
       </w:r>
       <w:bookmarkStart w:id="0" w:name="_GoBack"/>
       <w:bookmarkEnd w:id="0"/>
     </w:p>
-    <w:p/>
     <w:sectPr>
       <w:pgSz w:w="11906" w:h="16838"/>
       <w:pgMar w:top="1440" w:right="1440" w:bottom="1440" w:left="1440" w:header="708" w:footer="708" w:gutter="0"/>
@@ -367,7 +499,7 @@
 </file>
 
 <file path=word/numbering.xml><?xml version="1.0" encoding="utf-8"?>
-<w:numbering xmlns:wpc="http://schemas.microsoft.com/office/word/2010/wordprocessingCanvas" xmlns:cx="http://schemas.microsoft.com/office/drawing/2014/chartex" xmlns:cx1="http://schemas.microsoft.com/office/drawing/2015/9/8/chartex" xmlns:cx2="http://schemas.microsoft.com/office/drawing/2015/10/21/chartex" xmlns:cx3="http://schemas.microsoft.com/office/drawing/2016/5/9/chartex" xmlns:cx4="http://schemas.microsoft.com/office/drawing/2016/5/10/chartex" xmlns:cx5="http://schemas.microsoft.com/office/drawing/2016/5/11/chartex" xmlns:mc="http://schemas.openxmlformats.org/markup-compatibility/2006" xmlns:o="urn:schemas-microsoft-com:office:office" xmlns:r="http://schemas.openxmlformats.org/officeDocument/2006/relationships" xmlns:m="http://schemas.openxmlformats.org/officeDocument/2006/math" xmlns:v="urn:schemas-microsoft-com:vml" xmlns:wp14="http://schemas.microsoft.com/office/word/2010/wordprocessingDrawing" xmlns:wp="http://schemas.openxmlformats.org/drawingml/2006/wordprocessingDrawing" xmlns:w10="urn:schemas-microsoft-com:office:word" xmlns:w="http://schemas.openxmlformats.org/wordprocessingml/2006/main" xmlns:w14="http://schemas.microsoft.com/office/word/2010/wordml" xmlns:w15="http://schemas.microsoft.com/office/word/2012/wordml" xmlns:w16se="http://schemas.microsoft.com/office/word/2015/wordml/symex" xmlns:wpg="http://schemas.microsoft.com/office/word/2010/wordprocessingGroup" xmlns:wpi="http://schemas.microsoft.com/office/word/2010/wordprocessingInk" xmlns:wne="http://schemas.microsoft.com/office/word/2006/wordml" xmlns:wps="http://schemas.microsoft.com/office/word/2010/wordprocessingShape" mc:Ignorable="w14 w15 w16se wp14">
+<w:numbering xmlns:wpc="http://schemas.microsoft.com/office/word/2010/wordprocessingCanvas" xmlns:cx="http://schemas.microsoft.com/office/drawing/2014/chartex" xmlns:cx1="http://schemas.microsoft.com/office/drawing/2015/9/8/chartex" xmlns:cx2="http://schemas.microsoft.com/office/drawing/2015/10/21/chartex" xmlns:cx3="http://schemas.microsoft.com/office/drawing/2016/5/9/chartex" xmlns:cx4="http://schemas.microsoft.com/office/drawing/2016/5/10/chartex" xmlns:cx5="http://schemas.microsoft.com/office/drawing/2016/5/11/chartex" xmlns:cx6="http://schemas.microsoft.com/office/drawing/2016/5/12/chartex" xmlns:cx7="http://schemas.microsoft.com/office/drawing/2016/5/13/chartex" xmlns:cx8="http://schemas.microsoft.com/office/drawing/2016/5/14/chartex" xmlns:mc="http://schemas.openxmlformats.org/markup-compatibility/2006" xmlns:aink="http://schemas.microsoft.com/office/drawing/2016/ink" xmlns:am3d="http://schemas.microsoft.com/office/drawing/2017/model3d" xmlns:o="urn:schemas-microsoft-com:office:office" xmlns:r="http://schemas.openxmlformats.org/officeDocument/2006/relationships" xmlns:m="http://schemas.openxmlformats.org/officeDocument/2006/math" xmlns:v="urn:schemas-microsoft-com:vml" xmlns:wp14="http://schemas.microsoft.com/office/word/2010/wordprocessingDrawing" xmlns:wp="http://schemas.openxmlformats.org/drawingml/2006/wordprocessingDrawing" xmlns:w10="urn:schemas-microsoft-com:office:word" xmlns:w="http://schemas.openxmlformats.org/wordprocessingml/2006/main" xmlns:w14="http://schemas.microsoft.com/office/word/2010/wordml" xmlns:w15="http://schemas.microsoft.com/office/word/2012/wordml" xmlns:w16se="http://schemas.microsoft.com/office/word/2015/wordml/symex" xmlns:wpg="http://schemas.microsoft.com/office/word/2010/wordprocessingGroup" xmlns:wpi="http://schemas.microsoft.com/office/word/2010/wordprocessingInk" xmlns:wne="http://schemas.microsoft.com/office/word/2006/wordml" xmlns:wps="http://schemas.microsoft.com/office/word/2010/wordprocessingShape" mc:Ignorable="w14 w15 w16se wp14">
   <w:abstractNum w:abstractNumId="0" w15:restartNumberingAfterBreak="0">
     <w:nsid w:val="5FC66889"/>
     <w:multiLevelType w:val="hybridMultilevel"/>
@@ -595,7 +727,7 @@
       </w:pPr>
     </w:pPrDefault>
   </w:docDefaults>
-  <w:latentStyles w:defLockedState="0" w:defUIPriority="99" w:defSemiHidden="0" w:defUnhideWhenUsed="0" w:defQFormat="0" w:count="374">
+  <w:latentStyles w:defLockedState="0" w:defUIPriority="99" w:defSemiHidden="0" w:defUnhideWhenUsed="0" w:defQFormat="0" w:count="375">
     <w:lsdException w:name="Normal" w:uiPriority="0" w:qFormat="1"/>
     <w:lsdException w:name="heading 1" w:uiPriority="9" w:qFormat="1"/>
     <w:lsdException w:name="heading 2" w:semiHidden="1" w:uiPriority="9" w:unhideWhenUsed="1" w:qFormat="1"/>
@@ -701,7 +833,6 @@
     <w:lsdException w:name="HTML Sample" w:semiHidden="1" w:unhideWhenUsed="1"/>
     <w:lsdException w:name="HTML Typewriter" w:semiHidden="1" w:unhideWhenUsed="1"/>
     <w:lsdException w:name="HTML Variable" w:semiHidden="1" w:unhideWhenUsed="1"/>
-    <w:lsdException w:name="Normal Table" w:semiHidden="1" w:unhideWhenUsed="1"/>
     <w:lsdException w:name="annotation subject" w:semiHidden="1" w:unhideWhenUsed="1"/>
     <w:lsdException w:name="No List" w:semiHidden="1" w:unhideWhenUsed="1"/>
     <w:lsdException w:name="Outline List 1" w:semiHidden="1" w:unhideWhenUsed="1"/>
@@ -748,10 +879,8 @@
     <w:lsdException w:name="Table Subtle 2" w:semiHidden="1" w:unhideWhenUsed="1"/>
     <w:lsdException w:name="Table Web 1" w:semiHidden="1" w:unhideWhenUsed="1"/>
     <w:lsdException w:name="Table Web 2" w:semiHidden="1" w:unhideWhenUsed="1"/>
-    <w:lsdException w:name="Table Web 3" w:semiHidden="1" w:unhideWhenUsed="1"/>
     <w:lsdException w:name="Balloon Text" w:semiHidden="1" w:unhideWhenUsed="1"/>
     <w:lsdException w:name="Table Grid" w:uiPriority="39"/>
-    <w:lsdException w:name="Table Theme" w:semiHidden="1" w:unhideWhenUsed="1"/>
     <w:lsdException w:name="Placeholder Text" w:semiHidden="1"/>
     <w:lsdException w:name="No Spacing" w:uiPriority="1" w:qFormat="1"/>
     <w:lsdException w:name="Light Shading" w:uiPriority="60"/>
@@ -970,6 +1099,7 @@
     <w:lsdException w:name="Mention" w:semiHidden="1" w:unhideWhenUsed="1"/>
     <w:lsdException w:name="Smart Hyperlink" w:semiHidden="1" w:unhideWhenUsed="1"/>
     <w:lsdException w:name="Hashtag" w:semiHidden="1" w:unhideWhenUsed="1"/>
+    <w:lsdException w:name="Unresolved Mention" w:semiHidden="1" w:unhideWhenUsed="1"/>
   </w:latentStyles>
   <w:style w:type="paragraph" w:default="1" w:styleId="Normal">
     <w:name w:val="Normal"/>

</xml_diff>